<commit_message>
datacamp :: data viz with R :: ggplot2 :: part 1
</commit_message>
<xml_diff>
--- a/R/datacamp/Data Visualization with R/ggplot/Notes.docx
+++ b/R/datacamp/Data Visualization with R/ggplot/Notes.docx
@@ -7,20 +7,20 @@
         <w:jc w:val="center"/>
         <w:rPr>
           <w:b/>
-          <w:sz w:val="28"/>
-        </w:rPr>
-      </w:pPr>
-      <w:r>
-        <w:rPr>
-          <w:b/>
-          <w:sz w:val="28"/>
+          <w:sz w:val="36"/>
+        </w:rPr>
+      </w:pPr>
+      <w:r>
+        <w:rPr>
+          <w:b/>
+          <w:sz w:val="36"/>
         </w:rPr>
         <w:t>ggplot</w:t>
       </w:r>
       <w:r>
         <w:rPr>
           <w:b/>
-          <w:sz w:val="28"/>
+          <w:sz w:val="36"/>
         </w:rPr>
         <w:t>2</w:t>
       </w:r>
@@ -313,7 +313,23 @@
           <w:rFonts w:ascii="Andalus" w:hAnsi="Andalus" w:cs="Andalus"/>
           <w:sz w:val="24"/>
         </w:rPr>
-        <w:t>, y = mpg)) + geom_point()</w:t>
+        <w:t xml:space="preserve">, y = mpg)) + </w:t>
+      </w:r>
+      <w:proofErr w:type="spellStart"/>
+      <w:r>
+        <w:rPr>
+          <w:rFonts w:ascii="Andalus" w:hAnsi="Andalus" w:cs="Andalus"/>
+          <w:sz w:val="24"/>
+        </w:rPr>
+        <w:t>geom_point</w:t>
+      </w:r>
+      <w:proofErr w:type="spellEnd"/>
+      <w:r>
+        <w:rPr>
+          <w:rFonts w:ascii="Andalus" w:hAnsi="Andalus" w:cs="Andalus"/>
+          <w:sz w:val="24"/>
+        </w:rPr>
+        <w:t>()</w:t>
       </w:r>
     </w:p>
     <w:p>
@@ -325,25 +341,75 @@
           <w:sz w:val="24"/>
         </w:rPr>
       </w:pPr>
+      <w:proofErr w:type="spellStart"/>
       <w:proofErr w:type="gramStart"/>
       <w:r>
         <w:rPr>
           <w:rFonts w:ascii="Andalus" w:hAnsi="Andalus" w:cs="Andalus"/>
           <w:sz w:val="24"/>
         </w:rPr>
-        <w:t>ggplot(</w:t>
-      </w:r>
+        <w:t>ggplot</w:t>
+      </w:r>
+      <w:proofErr w:type="spellEnd"/>
+      <w:r>
+        <w:rPr>
+          <w:rFonts w:ascii="Andalus" w:hAnsi="Andalus" w:cs="Andalus"/>
+          <w:sz w:val="24"/>
+        </w:rPr>
+        <w:t>(</w:t>
+      </w:r>
+      <w:proofErr w:type="spellStart"/>
       <w:proofErr w:type="gramEnd"/>
       <w:r>
         <w:rPr>
           <w:rFonts w:ascii="Andalus" w:hAnsi="Andalus" w:cs="Andalus"/>
           <w:sz w:val="24"/>
         </w:rPr>
-        <w:t xml:space="preserve">mtcars, aes(x = wt, y = mpg, </w:t>
-      </w:r>
+        <w:t>mtcars</w:t>
+      </w:r>
+      <w:proofErr w:type="spellEnd"/>
       <w:r>
         <w:rPr>
           <w:rFonts w:ascii="Andalus" w:hAnsi="Andalus" w:cs="Andalus"/>
+          <w:sz w:val="24"/>
+        </w:rPr>
+        <w:t xml:space="preserve">, </w:t>
+      </w:r>
+      <w:proofErr w:type="spellStart"/>
+      <w:r>
+        <w:rPr>
+          <w:rFonts w:ascii="Andalus" w:hAnsi="Andalus" w:cs="Andalus"/>
+          <w:sz w:val="24"/>
+        </w:rPr>
+        <w:t>aes</w:t>
+      </w:r>
+      <w:proofErr w:type="spellEnd"/>
+      <w:r>
+        <w:rPr>
+          <w:rFonts w:ascii="Andalus" w:hAnsi="Andalus" w:cs="Andalus"/>
+          <w:sz w:val="24"/>
+        </w:rPr>
+        <w:t xml:space="preserve">(x = </w:t>
+      </w:r>
+      <w:proofErr w:type="spellStart"/>
+      <w:r>
+        <w:rPr>
+          <w:rFonts w:ascii="Andalus" w:hAnsi="Andalus" w:cs="Andalus"/>
+          <w:sz w:val="24"/>
+        </w:rPr>
+        <w:t>wt</w:t>
+      </w:r>
+      <w:proofErr w:type="spellEnd"/>
+      <w:r>
+        <w:rPr>
+          <w:rFonts w:ascii="Andalus" w:hAnsi="Andalus" w:cs="Andalus"/>
+          <w:sz w:val="24"/>
+        </w:rPr>
+        <w:t xml:space="preserve">, y = mpg, </w:t>
+      </w:r>
+      <w:r>
+        <w:rPr>
+          <w:rFonts w:ascii="Andalus" w:hAnsi="Andalus" w:cs="Andalus"/>
           <w:b/>
           <w:sz w:val="24"/>
         </w:rPr>
@@ -354,7 +420,39 @@
           <w:rFonts w:ascii="Andalus" w:hAnsi="Andalus" w:cs="Andalus"/>
           <w:sz w:val="24"/>
         </w:rPr>
-        <w:t xml:space="preserve"> = disp)) + geom_point()</w:t>
+        <w:t xml:space="preserve"> = </w:t>
+      </w:r>
+      <w:proofErr w:type="spellStart"/>
+      <w:r>
+        <w:rPr>
+          <w:rFonts w:ascii="Andalus" w:hAnsi="Andalus" w:cs="Andalus"/>
+          <w:sz w:val="24"/>
+        </w:rPr>
+        <w:t>disp</w:t>
+      </w:r>
+      <w:proofErr w:type="spellEnd"/>
+      <w:r>
+        <w:rPr>
+          <w:rFonts w:ascii="Andalus" w:hAnsi="Andalus" w:cs="Andalus"/>
+          <w:sz w:val="24"/>
+        </w:rPr>
+        <w:t xml:space="preserve">)) + </w:t>
+      </w:r>
+      <w:proofErr w:type="spellStart"/>
+      <w:r>
+        <w:rPr>
+          <w:rFonts w:ascii="Andalus" w:hAnsi="Andalus" w:cs="Andalus"/>
+          <w:sz w:val="24"/>
+        </w:rPr>
+        <w:t>geom_point</w:t>
+      </w:r>
+      <w:proofErr w:type="spellEnd"/>
+      <w:r>
+        <w:rPr>
+          <w:rFonts w:ascii="Andalus" w:hAnsi="Andalus" w:cs="Andalus"/>
+          <w:sz w:val="24"/>
+        </w:rPr>
+        <w:t>()</w:t>
       </w:r>
     </w:p>
     <w:p>
@@ -365,32 +463,82 @@
           <w:sz w:val="24"/>
         </w:rPr>
       </w:pPr>
+      <w:proofErr w:type="spellStart"/>
       <w:proofErr w:type="gramStart"/>
       <w:r>
         <w:rPr>
           <w:rFonts w:ascii="Andalus" w:hAnsi="Andalus" w:cs="Andalus"/>
           <w:sz w:val="24"/>
         </w:rPr>
-        <w:t>ggplot(</w:t>
-      </w:r>
+        <w:t>ggplot</w:t>
+      </w:r>
+      <w:proofErr w:type="spellEnd"/>
+      <w:r>
+        <w:rPr>
+          <w:rFonts w:ascii="Andalus" w:hAnsi="Andalus" w:cs="Andalus"/>
+          <w:sz w:val="24"/>
+        </w:rPr>
+        <w:t>(</w:t>
+      </w:r>
+      <w:proofErr w:type="spellStart"/>
       <w:proofErr w:type="gramEnd"/>
       <w:r>
         <w:rPr>
           <w:rFonts w:ascii="Andalus" w:hAnsi="Andalus" w:cs="Andalus"/>
           <w:sz w:val="24"/>
         </w:rPr>
-        <w:t>mtcars, aes(x</w:t>
-      </w:r>
+        <w:t>mtcars</w:t>
+      </w:r>
+      <w:proofErr w:type="spellEnd"/>
       <w:r>
         <w:rPr>
           <w:rFonts w:ascii="Andalus" w:hAnsi="Andalus" w:cs="Andalus"/>
           <w:sz w:val="24"/>
         </w:rPr>
-        <w:t xml:space="preserve"> = wt, y = mpg, </w:t>
-      </w:r>
+        <w:t xml:space="preserve">, </w:t>
+      </w:r>
+      <w:proofErr w:type="spellStart"/>
       <w:r>
         <w:rPr>
           <w:rFonts w:ascii="Andalus" w:hAnsi="Andalus" w:cs="Andalus"/>
+          <w:sz w:val="24"/>
+        </w:rPr>
+        <w:t>aes</w:t>
+      </w:r>
+      <w:proofErr w:type="spellEnd"/>
+      <w:r>
+        <w:rPr>
+          <w:rFonts w:ascii="Andalus" w:hAnsi="Andalus" w:cs="Andalus"/>
+          <w:sz w:val="24"/>
+        </w:rPr>
+        <w:t>(x</w:t>
+      </w:r>
+      <w:r>
+        <w:rPr>
+          <w:rFonts w:ascii="Andalus" w:hAnsi="Andalus" w:cs="Andalus"/>
+          <w:sz w:val="24"/>
+        </w:rPr>
+        <w:t xml:space="preserve"> = </w:t>
+      </w:r>
+      <w:proofErr w:type="spellStart"/>
+      <w:r>
+        <w:rPr>
+          <w:rFonts w:ascii="Andalus" w:hAnsi="Andalus" w:cs="Andalus"/>
+          <w:sz w:val="24"/>
+        </w:rPr>
+        <w:t>wt</w:t>
+      </w:r>
+      <w:proofErr w:type="spellEnd"/>
+      <w:r>
+        <w:rPr>
+          <w:rFonts w:ascii="Andalus" w:hAnsi="Andalus" w:cs="Andalus"/>
+          <w:sz w:val="24"/>
+        </w:rPr>
+        <w:t xml:space="preserve">, y = mpg, </w:t>
+      </w:r>
+      <w:r>
+        <w:rPr>
+          <w:rFonts w:ascii="Andalus" w:hAnsi="Andalus" w:cs="Andalus"/>
           <w:b/>
           <w:sz w:val="24"/>
         </w:rPr>
@@ -401,14 +549,39 @@
           <w:rFonts w:ascii="Andalus" w:hAnsi="Andalus" w:cs="Andalus"/>
           <w:sz w:val="24"/>
         </w:rPr>
-        <w:t xml:space="preserve"> = disp)) + </w:t>
-      </w:r>
+        <w:t xml:space="preserve"> = </w:t>
+      </w:r>
+      <w:proofErr w:type="spellStart"/>
       <w:r>
         <w:rPr>
           <w:rFonts w:ascii="Andalus" w:hAnsi="Andalus" w:cs="Andalus"/>
           <w:sz w:val="24"/>
         </w:rPr>
-        <w:t>geom_point()</w:t>
+        <w:t>disp</w:t>
+      </w:r>
+      <w:proofErr w:type="spellEnd"/>
+      <w:r>
+        <w:rPr>
+          <w:rFonts w:ascii="Andalus" w:hAnsi="Andalus" w:cs="Andalus"/>
+          <w:sz w:val="24"/>
+        </w:rPr>
+        <w:t xml:space="preserve">)) + </w:t>
+      </w:r>
+      <w:proofErr w:type="spellStart"/>
+      <w:r>
+        <w:rPr>
+          <w:rFonts w:ascii="Andalus" w:hAnsi="Andalus" w:cs="Andalus"/>
+          <w:sz w:val="24"/>
+        </w:rPr>
+        <w:t>geom_point</w:t>
+      </w:r>
+      <w:proofErr w:type="spellEnd"/>
+      <w:r>
+        <w:rPr>
+          <w:rFonts w:ascii="Andalus" w:hAnsi="Andalus" w:cs="Andalus"/>
+          <w:sz w:val="24"/>
+        </w:rPr>
+        <w:t>()</w:t>
       </w:r>
     </w:p>
     <w:p>
@@ -623,14 +796,28 @@
         <w:rPr>
           <w:sz w:val="24"/>
         </w:rPr>
-        <w:t xml:space="preserve"> &amp; facet_</w:t>
+        <w:t xml:space="preserve"> &amp; </w:t>
+      </w:r>
+      <w:proofErr w:type="spellStart"/>
+      <w:r>
+        <w:rPr>
+          <w:sz w:val="24"/>
+        </w:rPr>
+        <w:t>facet_</w:t>
       </w:r>
       <w:proofErr w:type="gramStart"/>
       <w:r>
         <w:rPr>
           <w:sz w:val="24"/>
         </w:rPr>
-        <w:t>grid()</w:t>
+        <w:t>grid</w:t>
+      </w:r>
+      <w:proofErr w:type="spellEnd"/>
+      <w:r>
+        <w:rPr>
+          <w:sz w:val="24"/>
+        </w:rPr>
+        <w:t>()</w:t>
       </w:r>
       <w:proofErr w:type="gramEnd"/>
     </w:p>
@@ -959,19 +1146,58 @@
         <w:rPr>
           <w:sz w:val="24"/>
         </w:rPr>
-        <w:t>(shape=</w:t>
-      </w:r>
-      <w:r>
-        <w:rPr>
-          <w:sz w:val="24"/>
-        </w:rPr>
-        <w:t>21, size=</w:t>
-      </w:r>
-      <w:r>
-        <w:rPr>
-          <w:sz w:val="24"/>
-        </w:rPr>
-        <w:t>4, alpha=0.6)</w:t>
+        <w:t>(</w:t>
+      </w:r>
+      <w:r>
+        <w:rPr>
+          <w:b/>
+          <w:sz w:val="24"/>
+        </w:rPr>
+        <w:t>shape</w:t>
+      </w:r>
+      <w:r>
+        <w:rPr>
+          <w:sz w:val="24"/>
+        </w:rPr>
+        <w:t>=</w:t>
+      </w:r>
+      <w:r>
+        <w:rPr>
+          <w:sz w:val="24"/>
+        </w:rPr>
+        <w:t xml:space="preserve">21, </w:t>
+      </w:r>
+      <w:r>
+        <w:rPr>
+          <w:b/>
+          <w:sz w:val="24"/>
+        </w:rPr>
+        <w:t>size</w:t>
+      </w:r>
+      <w:r>
+        <w:rPr>
+          <w:sz w:val="24"/>
+        </w:rPr>
+        <w:t>=</w:t>
+      </w:r>
+      <w:r>
+        <w:rPr>
+          <w:sz w:val="24"/>
+        </w:rPr>
+        <w:t xml:space="preserve">4, </w:t>
+      </w:r>
+      <w:r>
+        <w:rPr>
+          <w:b/>
+          <w:sz w:val="24"/>
+        </w:rPr>
+        <w:t>alpha</w:t>
+      </w:r>
+      <w:r>
+        <w:rPr>
+          <w:sz w:val="24"/>
+        </w:rPr>
+        <w:t>=0.6)</w:t>
       </w:r>
     </w:p>
     <w:p>
@@ -1117,7 +1343,20 @@
         <w:rPr>
           <w:sz w:val="24"/>
         </w:rPr>
-        <w:t>, label=</w:t>
+        <w:t xml:space="preserve">, </w:t>
+      </w:r>
+      <w:r>
+        <w:rPr>
+          <w:b/>
+          <w:sz w:val="24"/>
+        </w:rPr>
+        <w:t>label</w:t>
+      </w:r>
+      <w:r>
+        <w:rPr>
+          <w:sz w:val="24"/>
+        </w:rPr>
+        <w:t>=</w:t>
       </w:r>
       <w:proofErr w:type="spellStart"/>
       <w:r>
@@ -1170,7 +1409,14 @@
         <w:rPr>
           <w:sz w:val="24"/>
         </w:rPr>
-        <w:t>geom_text</w:t>
+        <w:t>geom_</w:t>
+      </w:r>
+      <w:r>
+        <w:rPr>
+          <w:b/>
+          <w:sz w:val="24"/>
+        </w:rPr>
+        <w:t>text</w:t>
       </w:r>
       <w:proofErr w:type="spellEnd"/>
       <w:r>
@@ -1394,8 +1640,6 @@
         </w:rPr>
         <w:t>)</w:t>
       </w:r>
-      <w:bookmarkStart w:id="0" w:name="_GoBack"/>
-      <w:bookmarkEnd w:id="0"/>
     </w:p>
     <w:p>
       <w:pPr>
@@ -1541,19 +1785,7 @@
               <w:rPr>
                 <w:sz w:val="24"/>
               </w:rPr>
-              <w:t xml:space="preserve">or </w:t>
-            </w:r>
-            <w:r>
-              <w:rPr>
-                <w:sz w:val="24"/>
-              </w:rPr>
-              <w:t>Categorical</w:t>
-            </w:r>
-            <w:r>
-              <w:rPr>
-                <w:sz w:val="24"/>
-              </w:rPr>
-              <w:t xml:space="preserve"> Variables</w:t>
+              <w:t>or Categorical Variables</w:t>
             </w:r>
           </w:p>
           <w:p>
@@ -1620,6 +1852,2385 @@
         </w:rPr>
       </w:pPr>
     </w:p>
+    <w:p>
+      <w:pPr>
+        <w:rPr>
+          <w:sz w:val="24"/>
+        </w:rPr>
+      </w:pPr>
+      <w:r>
+        <w:rPr>
+          <w:sz w:val="24"/>
+        </w:rPr>
+        <w:br w:type="page"/>
+      </w:r>
+    </w:p>
+    <w:p>
+      <w:pPr>
+        <w:rPr>
+          <w:b/>
+          <w:sz w:val="24"/>
+        </w:rPr>
+      </w:pPr>
+      <w:r>
+        <w:rPr>
+          <w:b/>
+          <w:sz w:val="28"/>
+        </w:rPr>
+        <w:lastRenderedPageBreak/>
+        <w:t>Geometry Layer</w:t>
+      </w:r>
+    </w:p>
+    <w:p>
+      <w:pPr>
+        <w:rPr>
+          <w:sz w:val="24"/>
+        </w:rPr>
+      </w:pPr>
+      <w:r>
+        <w:rPr>
+          <w:b/>
+          <w:sz w:val="24"/>
+        </w:rPr>
+        <w:t>Scatter Plots</w:t>
+      </w:r>
+      <w:r>
+        <w:rPr>
+          <w:sz w:val="24"/>
+        </w:rPr>
+        <w:t xml:space="preserve">: </w:t>
+      </w:r>
+      <w:proofErr w:type="spellStart"/>
+      <w:r>
+        <w:rPr>
+          <w:sz w:val="24"/>
+        </w:rPr>
+        <w:t>geom_</w:t>
+      </w:r>
+      <w:proofErr w:type="gramStart"/>
+      <w:r>
+        <w:rPr>
+          <w:sz w:val="24"/>
+        </w:rPr>
+        <w:t>point</w:t>
+      </w:r>
+      <w:proofErr w:type="spellEnd"/>
+      <w:r>
+        <w:rPr>
+          <w:sz w:val="24"/>
+        </w:rPr>
+        <w:t>()</w:t>
+      </w:r>
+      <w:proofErr w:type="gramEnd"/>
+    </w:p>
+    <w:p>
+      <w:pPr>
+        <w:pStyle w:val="ListParagraph"/>
+        <w:numPr>
+          <w:ilvl w:val="0"/>
+          <w:numId w:val="3"/>
+        </w:numPr>
+        <w:rPr>
+          <w:sz w:val="24"/>
+        </w:rPr>
+      </w:pPr>
+      <w:proofErr w:type="spellStart"/>
+      <w:r>
+        <w:rPr>
+          <w:sz w:val="24"/>
+        </w:rPr>
+        <w:t>aes</w:t>
+      </w:r>
+      <w:proofErr w:type="spellEnd"/>
+      <w:r>
+        <w:rPr>
+          <w:sz w:val="24"/>
+        </w:rPr>
+        <w:t xml:space="preserve">() inside </w:t>
+      </w:r>
+      <w:proofErr w:type="spellStart"/>
+      <w:r>
+        <w:rPr>
+          <w:sz w:val="24"/>
+        </w:rPr>
+        <w:t>geom</w:t>
+      </w:r>
+      <w:proofErr w:type="spellEnd"/>
+      <w:r>
+        <w:rPr>
+          <w:sz w:val="24"/>
+        </w:rPr>
+        <w:t xml:space="preserve">_*() is same as </w:t>
+      </w:r>
+      <w:proofErr w:type="spellStart"/>
+      <w:r>
+        <w:rPr>
+          <w:sz w:val="24"/>
+        </w:rPr>
+        <w:t>aes</w:t>
+      </w:r>
+      <w:proofErr w:type="spellEnd"/>
+      <w:r>
+        <w:rPr>
+          <w:sz w:val="24"/>
+        </w:rPr>
+        <w:t xml:space="preserve">() in </w:t>
+      </w:r>
+      <w:proofErr w:type="spellStart"/>
+      <w:r>
+        <w:rPr>
+          <w:sz w:val="24"/>
+        </w:rPr>
+        <w:t>ggplot</w:t>
+      </w:r>
+      <w:proofErr w:type="spellEnd"/>
+      <w:r>
+        <w:rPr>
+          <w:sz w:val="24"/>
+        </w:rPr>
+        <w:t>()</w:t>
+      </w:r>
+    </w:p>
+    <w:p>
+      <w:pPr>
+        <w:ind w:left="360"/>
+        <w:rPr>
+          <w:sz w:val="24"/>
+        </w:rPr>
+      </w:pPr>
+      <w:r>
+        <w:rPr>
+          <w:noProof/>
+        </w:rPr>
+        <w:drawing>
+          <wp:inline distT="0" distB="0" distL="0" distR="0" wp14:anchorId="3281F828" wp14:editId="583F3DAD">
+            <wp:extent cx="5728970" cy="1014857"/>
+            <wp:effectExtent l="0" t="0" r="5080" b="0"/>
+            <wp:docPr id="9" name="Picture 9"/>
+            <wp:cNvGraphicFramePr>
+              <a:graphicFrameLocks xmlns:a="http://schemas.openxmlformats.org/drawingml/2006/main" noChangeAspect="1"/>
+            </wp:cNvGraphicFramePr>
+            <a:graphic xmlns:a="http://schemas.openxmlformats.org/drawingml/2006/main">
+              <a:graphicData uri="http://schemas.openxmlformats.org/drawingml/2006/picture">
+                <pic:pic xmlns:pic="http://schemas.openxmlformats.org/drawingml/2006/picture">
+                  <pic:nvPicPr>
+                    <pic:cNvPr id="1" name=""/>
+                    <pic:cNvPicPr/>
+                  </pic:nvPicPr>
+                  <pic:blipFill>
+                    <a:blip r:embed="rId12"/>
+                    <a:stretch>
+                      <a:fillRect/>
+                    </a:stretch>
+                  </pic:blipFill>
+                  <pic:spPr>
+                    <a:xfrm>
+                      <a:off x="0" y="0"/>
+                      <a:ext cx="5835224" cy="1033679"/>
+                    </a:xfrm>
+                    <a:prstGeom prst="rect">
+                      <a:avLst/>
+                    </a:prstGeom>
+                  </pic:spPr>
+                </pic:pic>
+              </a:graphicData>
+            </a:graphic>
+          </wp:inline>
+        </w:drawing>
+      </w:r>
+    </w:p>
+    <w:p>
+      <w:pPr>
+        <w:pStyle w:val="ListParagraph"/>
+        <w:numPr>
+          <w:ilvl w:val="0"/>
+          <w:numId w:val="3"/>
+        </w:numPr>
+        <w:rPr>
+          <w:sz w:val="24"/>
+        </w:rPr>
+      </w:pPr>
+      <w:proofErr w:type="spellStart"/>
+      <w:r>
+        <w:rPr>
+          <w:sz w:val="24"/>
+        </w:rPr>
+        <w:t>ggplot</w:t>
+      </w:r>
+      <w:proofErr w:type="spellEnd"/>
+      <w:r>
+        <w:rPr>
+          <w:sz w:val="24"/>
+        </w:rPr>
+        <w:t xml:space="preserve">(iris, </w:t>
+      </w:r>
+      <w:proofErr w:type="spellStart"/>
+      <w:r>
+        <w:rPr>
+          <w:sz w:val="24"/>
+        </w:rPr>
+        <w:t>aes</w:t>
+      </w:r>
+      <w:proofErr w:type="spellEnd"/>
+      <w:r>
+        <w:rPr>
+          <w:sz w:val="24"/>
+        </w:rPr>
+        <w:t xml:space="preserve">(x = </w:t>
+      </w:r>
+      <w:proofErr w:type="spellStart"/>
+      <w:r>
+        <w:rPr>
+          <w:sz w:val="24"/>
+        </w:rPr>
+        <w:t>Sepal.Length</w:t>
+      </w:r>
+      <w:proofErr w:type="spellEnd"/>
+      <w:r>
+        <w:rPr>
+          <w:sz w:val="24"/>
+        </w:rPr>
+        <w:t xml:space="preserve">, y = </w:t>
+      </w:r>
+      <w:proofErr w:type="spellStart"/>
+      <w:r>
+        <w:rPr>
+          <w:sz w:val="24"/>
+        </w:rPr>
+        <w:t>Sepal.Width</w:t>
+      </w:r>
+      <w:proofErr w:type="spellEnd"/>
+      <w:r>
+        <w:rPr>
+          <w:sz w:val="24"/>
+        </w:rPr>
+        <w:t>, col = Species)) +</w:t>
+      </w:r>
+      <w:r>
+        <w:rPr>
+          <w:sz w:val="24"/>
+        </w:rPr>
+        <w:t xml:space="preserve"> </w:t>
+      </w:r>
+      <w:proofErr w:type="spellStart"/>
+      <w:r>
+        <w:rPr>
+          <w:sz w:val="24"/>
+        </w:rPr>
+        <w:t>geom_</w:t>
+      </w:r>
+      <w:r>
+        <w:rPr>
+          <w:b/>
+          <w:sz w:val="24"/>
+        </w:rPr>
+        <w:t>jitter</w:t>
+      </w:r>
+      <w:proofErr w:type="spellEnd"/>
+      <w:r>
+        <w:rPr>
+          <w:sz w:val="24"/>
+        </w:rPr>
+        <w:t>(</w:t>
+      </w:r>
+      <w:r>
+        <w:rPr>
+          <w:b/>
+          <w:sz w:val="24"/>
+        </w:rPr>
+        <w:t>shape</w:t>
+      </w:r>
+      <w:r>
+        <w:rPr>
+          <w:sz w:val="24"/>
+        </w:rPr>
+        <w:t>=</w:t>
+      </w:r>
+      <w:r>
+        <w:rPr>
+          <w:sz w:val="24"/>
+        </w:rPr>
+        <w:t>1</w:t>
+      </w:r>
+      <w:r>
+        <w:rPr>
+          <w:sz w:val="24"/>
+        </w:rPr>
+        <w:t xml:space="preserve">, </w:t>
+      </w:r>
+      <w:r>
+        <w:rPr>
+          <w:b/>
+          <w:sz w:val="24"/>
+        </w:rPr>
+        <w:t>alpha</w:t>
+      </w:r>
+      <w:r>
+        <w:rPr>
+          <w:sz w:val="24"/>
+        </w:rPr>
+        <w:t>=0.6</w:t>
+      </w:r>
+      <w:r>
+        <w:rPr>
+          <w:sz w:val="24"/>
+        </w:rPr>
+        <w:t>)</w:t>
+      </w:r>
+    </w:p>
+    <w:p>
+      <w:pPr>
+        <w:pStyle w:val="ListParagraph"/>
+        <w:numPr>
+          <w:ilvl w:val="1"/>
+          <w:numId w:val="3"/>
+        </w:numPr>
+        <w:rPr>
+          <w:sz w:val="24"/>
+        </w:rPr>
+      </w:pPr>
+      <w:r>
+        <w:rPr>
+          <w:sz w:val="24"/>
+        </w:rPr>
+        <w:t xml:space="preserve">to visualize the density, use </w:t>
+      </w:r>
+      <w:r>
+        <w:rPr>
+          <w:sz w:val="24"/>
+        </w:rPr>
+        <w:t>jitter alo</w:t>
+      </w:r>
+      <w:r>
+        <w:rPr>
+          <w:sz w:val="24"/>
+        </w:rPr>
+        <w:t>n</w:t>
+      </w:r>
+      <w:r>
+        <w:rPr>
+          <w:sz w:val="24"/>
+        </w:rPr>
+        <w:t>g</w:t>
+      </w:r>
+      <w:r>
+        <w:rPr>
+          <w:sz w:val="24"/>
+        </w:rPr>
+        <w:t xml:space="preserve"> with </w:t>
+      </w:r>
+      <w:r>
+        <w:rPr>
+          <w:sz w:val="24"/>
+        </w:rPr>
+        <w:t xml:space="preserve">alpha </w:t>
+      </w:r>
+      <w:r>
+        <w:rPr>
+          <w:sz w:val="24"/>
+        </w:rPr>
+        <w:t xml:space="preserve">&amp; </w:t>
+      </w:r>
+      <w:r>
+        <w:rPr>
+          <w:sz w:val="24"/>
+        </w:rPr>
+        <w:t>shape</w:t>
+      </w:r>
+      <w:r>
+        <w:rPr>
+          <w:sz w:val="24"/>
+        </w:rPr>
+        <w:t>(</w:t>
+      </w:r>
+      <w:r>
+        <w:rPr>
+          <w:sz w:val="24"/>
+        </w:rPr>
+        <w:t>hollow shapes preferred</w:t>
+      </w:r>
+      <w:r>
+        <w:rPr>
+          <w:sz w:val="24"/>
+        </w:rPr>
+        <w:t>)</w:t>
+      </w:r>
+    </w:p>
+    <w:p>
+      <w:pPr>
+        <w:rPr>
+          <w:sz w:val="24"/>
+        </w:rPr>
+      </w:pPr>
+      <w:r>
+        <w:rPr>
+          <w:b/>
+          <w:sz w:val="24"/>
+        </w:rPr>
+        <w:t>Bar Plots:</w:t>
+      </w:r>
+      <w:r>
+        <w:rPr>
+          <w:b/>
+          <w:sz w:val="24"/>
+        </w:rPr>
+        <w:t xml:space="preserve"> </w:t>
+      </w:r>
+    </w:p>
+    <w:p>
+      <w:pPr>
+        <w:pStyle w:val="ListParagraph"/>
+        <w:numPr>
+          <w:ilvl w:val="0"/>
+          <w:numId w:val="3"/>
+        </w:numPr>
+        <w:rPr>
+          <w:sz w:val="24"/>
+        </w:rPr>
+      </w:pPr>
+      <w:r>
+        <w:rPr>
+          <w:b/>
+          <w:sz w:val="24"/>
+        </w:rPr>
+        <w:t>Histogram</w:t>
+      </w:r>
+      <w:r>
+        <w:rPr>
+          <w:sz w:val="24"/>
+        </w:rPr>
+        <w:t>:</w:t>
+      </w:r>
+      <w:r>
+        <w:rPr>
+          <w:sz w:val="24"/>
+        </w:rPr>
+        <w:t xml:space="preserve"> </w:t>
+      </w:r>
+      <w:proofErr w:type="spellStart"/>
+      <w:r>
+        <w:rPr>
+          <w:sz w:val="24"/>
+        </w:rPr>
+        <w:t>geom_histogram</w:t>
+      </w:r>
+      <w:proofErr w:type="spellEnd"/>
+      <w:r>
+        <w:rPr>
+          <w:sz w:val="24"/>
+        </w:rPr>
+        <w:t>()</w:t>
+      </w:r>
+      <w:r>
+        <w:rPr>
+          <w:sz w:val="24"/>
+        </w:rPr>
+        <w:t xml:space="preserve"> : x-axis : continuous variables</w:t>
+      </w:r>
+    </w:p>
+    <w:p>
+      <w:pPr>
+        <w:pStyle w:val="ListParagraph"/>
+        <w:numPr>
+          <w:ilvl w:val="1"/>
+          <w:numId w:val="3"/>
+        </w:numPr>
+        <w:rPr>
+          <w:sz w:val="24"/>
+        </w:rPr>
+      </w:pPr>
+      <w:proofErr w:type="spellStart"/>
+      <w:r>
+        <w:rPr>
+          <w:sz w:val="24"/>
+        </w:rPr>
+        <w:t>ggplot</w:t>
+      </w:r>
+      <w:proofErr w:type="spellEnd"/>
+      <w:r>
+        <w:rPr>
+          <w:sz w:val="24"/>
+        </w:rPr>
+        <w:t>(</w:t>
+      </w:r>
+      <w:proofErr w:type="spellStart"/>
+      <w:r>
+        <w:rPr>
+          <w:sz w:val="24"/>
+        </w:rPr>
+        <w:t>df</w:t>
+      </w:r>
+      <w:proofErr w:type="spellEnd"/>
+      <w:r>
+        <w:rPr>
+          <w:sz w:val="24"/>
+        </w:rPr>
+        <w:t xml:space="preserve">, </w:t>
+      </w:r>
+      <w:proofErr w:type="spellStart"/>
+      <w:r>
+        <w:rPr>
+          <w:sz w:val="24"/>
+        </w:rPr>
+        <w:t>aes</w:t>
+      </w:r>
+      <w:proofErr w:type="spellEnd"/>
+      <w:r>
+        <w:rPr>
+          <w:sz w:val="24"/>
+        </w:rPr>
+        <w:t>(x=x1))</w:t>
+      </w:r>
+      <w:r>
+        <w:rPr>
+          <w:sz w:val="24"/>
+        </w:rPr>
+        <w:t xml:space="preserve"> + </w:t>
+      </w:r>
+      <w:proofErr w:type="spellStart"/>
+      <w:r>
+        <w:rPr>
+          <w:sz w:val="24"/>
+        </w:rPr>
+        <w:t>geom_histogram</w:t>
+      </w:r>
+      <w:proofErr w:type="spellEnd"/>
+      <w:r>
+        <w:rPr>
+          <w:sz w:val="24"/>
+        </w:rPr>
+        <w:t>(</w:t>
+      </w:r>
+      <w:proofErr w:type="spellStart"/>
+      <w:r>
+        <w:rPr>
+          <w:b/>
+          <w:sz w:val="24"/>
+        </w:rPr>
+        <w:t>binwidth</w:t>
+      </w:r>
+      <w:proofErr w:type="spellEnd"/>
+      <w:r>
+        <w:rPr>
+          <w:sz w:val="24"/>
+        </w:rPr>
+        <w:t>=0.1</w:t>
+      </w:r>
+      <w:r>
+        <w:rPr>
+          <w:sz w:val="24"/>
+        </w:rPr>
+        <w:t>)</w:t>
+      </w:r>
+    </w:p>
+    <w:p>
+      <w:pPr>
+        <w:pStyle w:val="ListParagraph"/>
+        <w:numPr>
+          <w:ilvl w:val="1"/>
+          <w:numId w:val="3"/>
+        </w:numPr>
+        <w:rPr>
+          <w:sz w:val="24"/>
+        </w:rPr>
+      </w:pPr>
+      <w:proofErr w:type="spellStart"/>
+      <w:proofErr w:type="gramStart"/>
+      <w:r>
+        <w:rPr>
+          <w:sz w:val="24"/>
+        </w:rPr>
+        <w:t>g</w:t>
+      </w:r>
+      <w:r>
+        <w:rPr>
+          <w:sz w:val="24"/>
+        </w:rPr>
+        <w:t>gplot</w:t>
+      </w:r>
+      <w:proofErr w:type="spellEnd"/>
+      <w:r>
+        <w:rPr>
+          <w:sz w:val="24"/>
+        </w:rPr>
+        <w:t>(</w:t>
+      </w:r>
+      <w:proofErr w:type="spellStart"/>
+      <w:proofErr w:type="gramEnd"/>
+      <w:r>
+        <w:rPr>
+          <w:sz w:val="24"/>
+        </w:rPr>
+        <w:t>df</w:t>
+      </w:r>
+      <w:proofErr w:type="spellEnd"/>
+      <w:r>
+        <w:rPr>
+          <w:sz w:val="24"/>
+        </w:rPr>
+        <w:t xml:space="preserve">, </w:t>
+      </w:r>
+      <w:proofErr w:type="spellStart"/>
+      <w:r>
+        <w:rPr>
+          <w:sz w:val="24"/>
+        </w:rPr>
+        <w:t>aes</w:t>
+      </w:r>
+      <w:proofErr w:type="spellEnd"/>
+      <w:r>
+        <w:rPr>
+          <w:sz w:val="24"/>
+        </w:rPr>
+        <w:t xml:space="preserve">(x=x1)) + </w:t>
+      </w:r>
+      <w:proofErr w:type="spellStart"/>
+      <w:r>
+        <w:rPr>
+          <w:sz w:val="24"/>
+        </w:rPr>
+        <w:t>geom_histogram</w:t>
+      </w:r>
+      <w:proofErr w:type="spellEnd"/>
+      <w:r>
+        <w:rPr>
+          <w:sz w:val="24"/>
+        </w:rPr>
+        <w:t>(</w:t>
+      </w:r>
+      <w:proofErr w:type="spellStart"/>
+      <w:r>
+        <w:rPr>
+          <w:sz w:val="24"/>
+        </w:rPr>
+        <w:t>aes</w:t>
+      </w:r>
+      <w:proofErr w:type="spellEnd"/>
+      <w:r>
+        <w:rPr>
+          <w:sz w:val="24"/>
+        </w:rPr>
+        <w:t>(</w:t>
+      </w:r>
+      <w:r>
+        <w:rPr>
+          <w:sz w:val="24"/>
+        </w:rPr>
+        <w:t>y=</w:t>
+      </w:r>
+      <w:r>
+        <w:rPr>
+          <w:b/>
+          <w:sz w:val="24"/>
+        </w:rPr>
+        <w:t>..density..</w:t>
+      </w:r>
+      <w:r>
+        <w:rPr>
+          <w:sz w:val="24"/>
+        </w:rPr>
+        <w:t xml:space="preserve">), </w:t>
+      </w:r>
+      <w:proofErr w:type="spellStart"/>
+      <w:r>
+        <w:rPr>
+          <w:sz w:val="24"/>
+        </w:rPr>
+        <w:t>binwidth</w:t>
+      </w:r>
+      <w:proofErr w:type="spellEnd"/>
+      <w:r>
+        <w:rPr>
+          <w:sz w:val="24"/>
+        </w:rPr>
+        <w:t>=0.1)</w:t>
+      </w:r>
+    </w:p>
+    <w:p>
+      <w:pPr>
+        <w:pStyle w:val="ListParagraph"/>
+        <w:numPr>
+          <w:ilvl w:val="1"/>
+          <w:numId w:val="3"/>
+        </w:numPr>
+        <w:rPr>
+          <w:sz w:val="24"/>
+        </w:rPr>
+      </w:pPr>
+      <w:proofErr w:type="spellStart"/>
+      <w:r>
+        <w:rPr>
+          <w:sz w:val="24"/>
+        </w:rPr>
+        <w:t>ggplot</w:t>
+      </w:r>
+      <w:proofErr w:type="spellEnd"/>
+      <w:r>
+        <w:rPr>
+          <w:sz w:val="24"/>
+        </w:rPr>
+        <w:t>(</w:t>
+      </w:r>
+      <w:proofErr w:type="spellStart"/>
+      <w:r>
+        <w:rPr>
+          <w:sz w:val="24"/>
+        </w:rPr>
+        <w:t>df</w:t>
+      </w:r>
+      <w:proofErr w:type="spellEnd"/>
+      <w:r>
+        <w:rPr>
+          <w:sz w:val="24"/>
+        </w:rPr>
+        <w:t xml:space="preserve">, </w:t>
+      </w:r>
+      <w:proofErr w:type="spellStart"/>
+      <w:r>
+        <w:rPr>
+          <w:sz w:val="24"/>
+        </w:rPr>
+        <w:t>aes</w:t>
+      </w:r>
+      <w:proofErr w:type="spellEnd"/>
+      <w:r>
+        <w:rPr>
+          <w:sz w:val="24"/>
+        </w:rPr>
+        <w:t>(x=x1</w:t>
+      </w:r>
+      <w:r>
+        <w:rPr>
+          <w:sz w:val="24"/>
+        </w:rPr>
+        <w:t>, fill=</w:t>
+      </w:r>
+      <w:proofErr w:type="spellStart"/>
+      <w:r>
+        <w:rPr>
+          <w:sz w:val="24"/>
+        </w:rPr>
+        <w:t>cat</w:t>
+      </w:r>
+      <w:r>
+        <w:rPr>
+          <w:sz w:val="24"/>
+        </w:rPr>
+        <w:t>_var</w:t>
+      </w:r>
+      <w:proofErr w:type="spellEnd"/>
+      <w:r>
+        <w:rPr>
+          <w:sz w:val="24"/>
+        </w:rPr>
+        <w:t xml:space="preserve">)) + </w:t>
+      </w:r>
+      <w:proofErr w:type="spellStart"/>
+      <w:r>
+        <w:rPr>
+          <w:sz w:val="24"/>
+        </w:rPr>
+        <w:t>geom_histogram</w:t>
+      </w:r>
+      <w:proofErr w:type="spellEnd"/>
+      <w:r>
+        <w:rPr>
+          <w:sz w:val="24"/>
+        </w:rPr>
+        <w:t>(</w:t>
+      </w:r>
+      <w:proofErr w:type="spellStart"/>
+      <w:r>
+        <w:rPr>
+          <w:sz w:val="24"/>
+        </w:rPr>
+        <w:t>binwidth</w:t>
+      </w:r>
+      <w:proofErr w:type="spellEnd"/>
+      <w:r>
+        <w:rPr>
+          <w:sz w:val="24"/>
+        </w:rPr>
+        <w:t>=0.1</w:t>
+      </w:r>
+      <w:r>
+        <w:rPr>
+          <w:sz w:val="24"/>
+        </w:rPr>
+        <w:t xml:space="preserve">, </w:t>
+      </w:r>
+      <w:r>
+        <w:rPr>
+          <w:b/>
+          <w:sz w:val="24"/>
+        </w:rPr>
+        <w:t>position</w:t>
+      </w:r>
+      <w:r>
+        <w:rPr>
+          <w:sz w:val="24"/>
+        </w:rPr>
+        <w:t>=”</w:t>
+      </w:r>
+      <w:r>
+        <w:rPr>
+          <w:sz w:val="24"/>
+        </w:rPr>
+        <w:t>stack</w:t>
+      </w:r>
+      <w:r>
+        <w:rPr>
+          <w:sz w:val="24"/>
+        </w:rPr>
+        <w:t>/</w:t>
+      </w:r>
+      <w:r>
+        <w:rPr>
+          <w:sz w:val="24"/>
+        </w:rPr>
+        <w:t>fill</w:t>
+      </w:r>
+      <w:r>
+        <w:rPr>
+          <w:sz w:val="24"/>
+        </w:rPr>
+        <w:t>/dodge</w:t>
+      </w:r>
+      <w:r>
+        <w:rPr>
+          <w:sz w:val="24"/>
+        </w:rPr>
+        <w:t>”</w:t>
+      </w:r>
+      <w:r>
+        <w:rPr>
+          <w:sz w:val="24"/>
+        </w:rPr>
+        <w:t>)</w:t>
+      </w:r>
+    </w:p>
+    <w:tbl>
+      <w:tblPr>
+        <w:tblStyle w:val="TableGrid"/>
+        <w:tblW w:w="0" w:type="auto"/>
+        <w:tblInd w:w="1080" w:type="dxa"/>
+        <w:tblLook w:val="04A0" w:firstRow="1" w:lastRow="0" w:firstColumn="1" w:lastColumn="0" w:noHBand="0" w:noVBand="1"/>
+      </w:tblPr>
+      <w:tblGrid>
+        <w:gridCol w:w="3646"/>
+        <w:gridCol w:w="3537"/>
+        <w:gridCol w:w="3593"/>
+      </w:tblGrid>
+      <w:tr>
+        <w:tc>
+          <w:tcPr>
+            <w:tcW w:w="3931" w:type="dxa"/>
+          </w:tcPr>
+          <w:p>
+            <w:pPr>
+              <w:rPr>
+                <w:sz w:val="24"/>
+              </w:rPr>
+            </w:pPr>
+            <w:r>
+              <w:rPr>
+                <w:noProof/>
+              </w:rPr>
+              <w:drawing>
+                <wp:inline distT="0" distB="0" distL="0" distR="0" wp14:anchorId="6B7A3C7E" wp14:editId="150DB19B">
+                  <wp:extent cx="2251262" cy="1866900"/>
+                  <wp:effectExtent l="0" t="0" r="0" b="0"/>
+                  <wp:docPr id="10" name="Picture 10"/>
+                  <wp:cNvGraphicFramePr>
+                    <a:graphicFrameLocks xmlns:a="http://schemas.openxmlformats.org/drawingml/2006/main" noChangeAspect="1"/>
+                  </wp:cNvGraphicFramePr>
+                  <a:graphic xmlns:a="http://schemas.openxmlformats.org/drawingml/2006/main">
+                    <a:graphicData uri="http://schemas.openxmlformats.org/drawingml/2006/picture">
+                      <pic:pic xmlns:pic="http://schemas.openxmlformats.org/drawingml/2006/picture">
+                        <pic:nvPicPr>
+                          <pic:cNvPr id="1" name=""/>
+                          <pic:cNvPicPr/>
+                        </pic:nvPicPr>
+                        <pic:blipFill>
+                          <a:blip r:embed="rId13"/>
+                          <a:stretch>
+                            <a:fillRect/>
+                          </a:stretch>
+                        </pic:blipFill>
+                        <pic:spPr>
+                          <a:xfrm>
+                            <a:off x="0" y="0"/>
+                            <a:ext cx="2260705" cy="1874731"/>
+                          </a:xfrm>
+                          <a:prstGeom prst="rect">
+                            <a:avLst/>
+                          </a:prstGeom>
+                        </pic:spPr>
+                      </pic:pic>
+                    </a:graphicData>
+                  </a:graphic>
+                </wp:inline>
+              </w:drawing>
+            </w:r>
+          </w:p>
+        </w:tc>
+        <w:tc>
+          <w:tcPr>
+            <w:tcW w:w="2938" w:type="dxa"/>
+          </w:tcPr>
+          <w:p>
+            <w:pPr>
+              <w:rPr>
+                <w:sz w:val="24"/>
+              </w:rPr>
+            </w:pPr>
+            <w:r>
+              <w:rPr>
+                <w:noProof/>
+              </w:rPr>
+              <w:drawing>
+                <wp:inline distT="0" distB="0" distL="0" distR="0" wp14:anchorId="40C3D1B2" wp14:editId="30BC69EA">
+                  <wp:extent cx="2179583" cy="1866900"/>
+                  <wp:effectExtent l="0" t="0" r="0" b="0"/>
+                  <wp:docPr id="13" name="Picture 13"/>
+                  <wp:cNvGraphicFramePr>
+                    <a:graphicFrameLocks xmlns:a="http://schemas.openxmlformats.org/drawingml/2006/main" noChangeAspect="1"/>
+                  </wp:cNvGraphicFramePr>
+                  <a:graphic xmlns:a="http://schemas.openxmlformats.org/drawingml/2006/main">
+                    <a:graphicData uri="http://schemas.openxmlformats.org/drawingml/2006/picture">
+                      <pic:pic xmlns:pic="http://schemas.openxmlformats.org/drawingml/2006/picture">
+                        <pic:nvPicPr>
+                          <pic:cNvPr id="1" name=""/>
+                          <pic:cNvPicPr/>
+                        </pic:nvPicPr>
+                        <pic:blipFill>
+                          <a:blip r:embed="rId14"/>
+                          <a:stretch>
+                            <a:fillRect/>
+                          </a:stretch>
+                        </pic:blipFill>
+                        <pic:spPr>
+                          <a:xfrm>
+                            <a:off x="0" y="0"/>
+                            <a:ext cx="2186352" cy="1872698"/>
+                          </a:xfrm>
+                          <a:prstGeom prst="rect">
+                            <a:avLst/>
+                          </a:prstGeom>
+                        </pic:spPr>
+                      </pic:pic>
+                    </a:graphicData>
+                  </a:graphic>
+                </wp:inline>
+              </w:drawing>
+            </w:r>
+          </w:p>
+        </w:tc>
+        <w:tc>
+          <w:tcPr>
+            <w:tcW w:w="3907" w:type="dxa"/>
+          </w:tcPr>
+          <w:p>
+            <w:pPr>
+              <w:rPr>
+                <w:sz w:val="24"/>
+              </w:rPr>
+            </w:pPr>
+            <w:r>
+              <w:rPr>
+                <w:noProof/>
+              </w:rPr>
+              <w:drawing>
+                <wp:inline distT="0" distB="0" distL="0" distR="0" wp14:anchorId="321E60DC" wp14:editId="6568357B">
+                  <wp:extent cx="2216742" cy="1882140"/>
+                  <wp:effectExtent l="0" t="0" r="0" b="3810"/>
+                  <wp:docPr id="12" name="Picture 12"/>
+                  <wp:cNvGraphicFramePr>
+                    <a:graphicFrameLocks xmlns:a="http://schemas.openxmlformats.org/drawingml/2006/main" noChangeAspect="1"/>
+                  </wp:cNvGraphicFramePr>
+                  <a:graphic xmlns:a="http://schemas.openxmlformats.org/drawingml/2006/main">
+                    <a:graphicData uri="http://schemas.openxmlformats.org/drawingml/2006/picture">
+                      <pic:pic xmlns:pic="http://schemas.openxmlformats.org/drawingml/2006/picture">
+                        <pic:nvPicPr>
+                          <pic:cNvPr id="1" name=""/>
+                          <pic:cNvPicPr/>
+                        </pic:nvPicPr>
+                        <pic:blipFill>
+                          <a:blip r:embed="rId15"/>
+                          <a:stretch>
+                            <a:fillRect/>
+                          </a:stretch>
+                        </pic:blipFill>
+                        <pic:spPr>
+                          <a:xfrm>
+                            <a:off x="0" y="0"/>
+                            <a:ext cx="2258651" cy="1917723"/>
+                          </a:xfrm>
+                          <a:prstGeom prst="rect">
+                            <a:avLst/>
+                          </a:prstGeom>
+                        </pic:spPr>
+                      </pic:pic>
+                    </a:graphicData>
+                  </a:graphic>
+                </wp:inline>
+              </w:drawing>
+            </w:r>
+          </w:p>
+        </w:tc>
+      </w:tr>
+    </w:tbl>
+    <w:p>
+      <w:pPr>
+        <w:pStyle w:val="ListParagraph"/>
+        <w:numPr>
+          <w:ilvl w:val="0"/>
+          <w:numId w:val="3"/>
+        </w:numPr>
+        <w:rPr>
+          <w:sz w:val="24"/>
+        </w:rPr>
+      </w:pPr>
+      <w:r>
+        <w:rPr>
+          <w:b/>
+          <w:sz w:val="24"/>
+        </w:rPr>
+        <w:t>Bar Plot</w:t>
+      </w:r>
+      <w:r>
+        <w:rPr>
+          <w:sz w:val="24"/>
+        </w:rPr>
+        <w:t>:</w:t>
+      </w:r>
+      <w:r>
+        <w:rPr>
+          <w:sz w:val="24"/>
+        </w:rPr>
+        <w:t xml:space="preserve"> </w:t>
+      </w:r>
+      <w:proofErr w:type="spellStart"/>
+      <w:r>
+        <w:rPr>
+          <w:sz w:val="24"/>
+        </w:rPr>
+        <w:t>geom_bar</w:t>
+      </w:r>
+      <w:proofErr w:type="spellEnd"/>
+      <w:r>
+        <w:rPr>
+          <w:sz w:val="24"/>
+        </w:rPr>
+        <w:t>()</w:t>
+      </w:r>
+      <w:r>
+        <w:rPr>
+          <w:sz w:val="24"/>
+        </w:rPr>
+        <w:t xml:space="preserve"> : x-axis = categorical variables</w:t>
+      </w:r>
+    </w:p>
+    <w:p>
+      <w:pPr>
+        <w:pStyle w:val="ListParagraph"/>
+        <w:numPr>
+          <w:ilvl w:val="1"/>
+          <w:numId w:val="3"/>
+        </w:numPr>
+        <w:rPr>
+          <w:sz w:val="24"/>
+        </w:rPr>
+      </w:pPr>
+      <w:proofErr w:type="spellStart"/>
+      <w:r>
+        <w:rPr>
+          <w:sz w:val="24"/>
+        </w:rPr>
+        <w:t>ggplot</w:t>
+      </w:r>
+      <w:proofErr w:type="spellEnd"/>
+      <w:r>
+        <w:rPr>
+          <w:sz w:val="24"/>
+        </w:rPr>
+        <w:t>(</w:t>
+      </w:r>
+      <w:proofErr w:type="spellStart"/>
+      <w:r>
+        <w:rPr>
+          <w:sz w:val="24"/>
+        </w:rPr>
+        <w:t>df</w:t>
+      </w:r>
+      <w:proofErr w:type="spellEnd"/>
+      <w:r>
+        <w:rPr>
+          <w:sz w:val="24"/>
+        </w:rPr>
+        <w:t xml:space="preserve">, </w:t>
+      </w:r>
+      <w:proofErr w:type="spellStart"/>
+      <w:r>
+        <w:rPr>
+          <w:sz w:val="24"/>
+        </w:rPr>
+        <w:t>aes</w:t>
+      </w:r>
+      <w:proofErr w:type="spellEnd"/>
+      <w:r>
+        <w:rPr>
+          <w:sz w:val="24"/>
+        </w:rPr>
+        <w:t>(x=</w:t>
+      </w:r>
+      <w:proofErr w:type="spellStart"/>
+      <w:r>
+        <w:rPr>
+          <w:sz w:val="24"/>
+        </w:rPr>
+        <w:t>cat_var</w:t>
+      </w:r>
+      <w:proofErr w:type="spellEnd"/>
+      <w:r>
+        <w:rPr>
+          <w:sz w:val="24"/>
+        </w:rPr>
+        <w:t xml:space="preserve">)) + </w:t>
+      </w:r>
+      <w:proofErr w:type="spellStart"/>
+      <w:r>
+        <w:rPr>
+          <w:sz w:val="24"/>
+        </w:rPr>
+        <w:t>geom_bar</w:t>
+      </w:r>
+      <w:proofErr w:type="spellEnd"/>
+      <w:r>
+        <w:rPr>
+          <w:sz w:val="24"/>
+        </w:rPr>
+        <w:t>(</w:t>
+      </w:r>
+      <w:r>
+        <w:rPr>
+          <w:sz w:val="24"/>
+        </w:rPr>
+        <w:t>stat=”bin”</w:t>
+      </w:r>
+      <w:r>
+        <w:rPr>
+          <w:sz w:val="24"/>
+        </w:rPr>
+        <w:t>)</w:t>
+      </w:r>
+    </w:p>
+    <w:p>
+      <w:pPr>
+        <w:pStyle w:val="ListParagraph"/>
+        <w:numPr>
+          <w:ilvl w:val="1"/>
+          <w:numId w:val="3"/>
+        </w:numPr>
+        <w:spacing w:after="0"/>
+        <w:rPr>
+          <w:sz w:val="24"/>
+        </w:rPr>
+      </w:pPr>
+      <w:r>
+        <w:rPr>
+          <w:sz w:val="24"/>
+        </w:rPr>
+        <w:t>Custom Color Pale</w:t>
+      </w:r>
+      <w:r>
+        <w:rPr>
+          <w:sz w:val="24"/>
+        </w:rPr>
+        <w:t>t</w:t>
+      </w:r>
+      <w:r>
+        <w:rPr>
+          <w:sz w:val="24"/>
+        </w:rPr>
+        <w:t>t</w:t>
+      </w:r>
+      <w:r>
+        <w:rPr>
+          <w:sz w:val="24"/>
+        </w:rPr>
+        <w:t>es</w:t>
+      </w:r>
+    </w:p>
+    <w:p>
+      <w:pPr>
+        <w:spacing w:after="0"/>
+        <w:ind w:left="1800"/>
+        <w:rPr>
+          <w:sz w:val="24"/>
+        </w:rPr>
+      </w:pPr>
+      <w:proofErr w:type="gramStart"/>
+      <w:r>
+        <w:rPr>
+          <w:sz w:val="24"/>
+        </w:rPr>
+        <w:t>blues</w:t>
+      </w:r>
+      <w:proofErr w:type="gramEnd"/>
+      <w:r>
+        <w:rPr>
+          <w:sz w:val="24"/>
+        </w:rPr>
+        <w:t xml:space="preserve"> &lt;- </w:t>
+      </w:r>
+      <w:proofErr w:type="spellStart"/>
+      <w:r>
+        <w:rPr>
+          <w:sz w:val="24"/>
+        </w:rPr>
+        <w:t>brewer.pal</w:t>
+      </w:r>
+      <w:proofErr w:type="spellEnd"/>
+      <w:r>
+        <w:rPr>
+          <w:sz w:val="24"/>
+        </w:rPr>
+        <w:t xml:space="preserve">(9, "Blues") </w:t>
+      </w:r>
+    </w:p>
+    <w:p>
+      <w:pPr>
+        <w:spacing w:after="0"/>
+        <w:ind w:left="1800"/>
+        <w:rPr>
+          <w:sz w:val="24"/>
+        </w:rPr>
+      </w:pPr>
+      <w:proofErr w:type="spellStart"/>
+      <w:r>
+        <w:rPr>
+          <w:sz w:val="24"/>
+        </w:rPr>
+        <w:t>blue_range</w:t>
+      </w:r>
+      <w:proofErr w:type="spellEnd"/>
+      <w:r>
+        <w:rPr>
+          <w:sz w:val="24"/>
+        </w:rPr>
+        <w:t xml:space="preserve"> &lt;- </w:t>
+      </w:r>
+      <w:proofErr w:type="spellStart"/>
+      <w:proofErr w:type="gramStart"/>
+      <w:r>
+        <w:rPr>
+          <w:sz w:val="24"/>
+        </w:rPr>
+        <w:t>colorRampPalette</w:t>
+      </w:r>
+      <w:proofErr w:type="spellEnd"/>
+      <w:r>
+        <w:rPr>
+          <w:sz w:val="24"/>
+        </w:rPr>
+        <w:t>(</w:t>
+      </w:r>
+      <w:proofErr w:type="gramEnd"/>
+      <w:r>
+        <w:rPr>
+          <w:sz w:val="24"/>
+        </w:rPr>
+        <w:t>blues)</w:t>
+      </w:r>
+    </w:p>
+    <w:p>
+      <w:pPr>
+        <w:spacing w:after="0"/>
+        <w:ind w:left="1800"/>
+        <w:rPr>
+          <w:sz w:val="24"/>
+        </w:rPr>
+      </w:pPr>
+      <w:proofErr w:type="spellStart"/>
+      <w:proofErr w:type="gramStart"/>
+      <w:r>
+        <w:rPr>
+          <w:sz w:val="24"/>
+        </w:rPr>
+        <w:t>ggplot</w:t>
+      </w:r>
+      <w:proofErr w:type="spellEnd"/>
+      <w:r>
+        <w:rPr>
+          <w:sz w:val="24"/>
+        </w:rPr>
+        <w:t>(</w:t>
+      </w:r>
+      <w:proofErr w:type="gramEnd"/>
+      <w:r>
+        <w:rPr>
+          <w:sz w:val="24"/>
+        </w:rPr>
+        <w:t xml:space="preserve">Vocab, </w:t>
+      </w:r>
+      <w:proofErr w:type="spellStart"/>
+      <w:r>
+        <w:rPr>
+          <w:sz w:val="24"/>
+        </w:rPr>
+        <w:t>aes</w:t>
+      </w:r>
+      <w:proofErr w:type="spellEnd"/>
+      <w:r>
+        <w:rPr>
+          <w:sz w:val="24"/>
+        </w:rPr>
+        <w:t>(x = education, fill = vocabulary)) +</w:t>
+      </w:r>
+    </w:p>
+    <w:p>
+      <w:pPr>
+        <w:spacing w:after="0"/>
+        <w:ind w:left="1800"/>
+        <w:rPr>
+          <w:sz w:val="24"/>
+        </w:rPr>
+      </w:pPr>
+      <w:r>
+        <w:rPr>
+          <w:sz w:val="24"/>
+        </w:rPr>
+        <w:t xml:space="preserve">  </w:t>
+      </w:r>
+      <w:r>
+        <w:rPr>
+          <w:sz w:val="24"/>
+        </w:rPr>
+        <w:tab/>
+      </w:r>
+      <w:proofErr w:type="spellStart"/>
+      <w:r>
+        <w:rPr>
+          <w:sz w:val="24"/>
+        </w:rPr>
+        <w:t>geom_</w:t>
+      </w:r>
+      <w:proofErr w:type="gramStart"/>
+      <w:r>
+        <w:rPr>
+          <w:sz w:val="24"/>
+        </w:rPr>
+        <w:t>bar</w:t>
+      </w:r>
+      <w:proofErr w:type="spellEnd"/>
+      <w:r>
+        <w:rPr>
+          <w:sz w:val="24"/>
+        </w:rPr>
+        <w:t>(</w:t>
+      </w:r>
+      <w:proofErr w:type="gramEnd"/>
+      <w:r>
+        <w:rPr>
+          <w:sz w:val="24"/>
+        </w:rPr>
+        <w:t>position = "fill") +</w:t>
+      </w:r>
+    </w:p>
+    <w:p>
+      <w:pPr>
+        <w:spacing w:after="0"/>
+        <w:ind w:left="1800"/>
+        <w:rPr>
+          <w:sz w:val="24"/>
+        </w:rPr>
+      </w:pPr>
+      <w:r>
+        <w:rPr>
+          <w:sz w:val="24"/>
+        </w:rPr>
+        <w:t xml:space="preserve">  </w:t>
+      </w:r>
+      <w:r>
+        <w:rPr>
+          <w:sz w:val="24"/>
+        </w:rPr>
+        <w:tab/>
+      </w:r>
+      <w:proofErr w:type="spellStart"/>
+      <w:r>
+        <w:rPr>
+          <w:sz w:val="24"/>
+        </w:rPr>
+        <w:t>scale_</w:t>
+      </w:r>
+      <w:r>
+        <w:rPr>
+          <w:b/>
+          <w:sz w:val="24"/>
+        </w:rPr>
+        <w:t>fill_</w:t>
+      </w:r>
+      <w:proofErr w:type="gramStart"/>
+      <w:r>
+        <w:rPr>
+          <w:b/>
+          <w:sz w:val="24"/>
+        </w:rPr>
+        <w:t>manual</w:t>
+      </w:r>
+      <w:proofErr w:type="spellEnd"/>
+      <w:r>
+        <w:rPr>
+          <w:sz w:val="24"/>
+        </w:rPr>
+        <w:t>(</w:t>
+      </w:r>
+      <w:proofErr w:type="gramEnd"/>
+      <w:r>
+        <w:rPr>
+          <w:b/>
+          <w:sz w:val="24"/>
+        </w:rPr>
+        <w:t>values</w:t>
+      </w:r>
+      <w:r>
+        <w:rPr>
+          <w:sz w:val="24"/>
+        </w:rPr>
+        <w:t>=</w:t>
+      </w:r>
+      <w:proofErr w:type="spellStart"/>
+      <w:r>
+        <w:rPr>
+          <w:sz w:val="24"/>
+        </w:rPr>
+        <w:t>blue_range</w:t>
+      </w:r>
+      <w:proofErr w:type="spellEnd"/>
+      <w:r>
+        <w:rPr>
+          <w:sz w:val="24"/>
+        </w:rPr>
+        <w:t>(11))</w:t>
+      </w:r>
+    </w:p>
+    <w:p>
+      <w:pPr>
+        <w:pStyle w:val="ListParagraph"/>
+        <w:numPr>
+          <w:ilvl w:val="1"/>
+          <w:numId w:val="3"/>
+        </w:numPr>
+        <w:spacing w:after="0"/>
+        <w:rPr>
+          <w:sz w:val="24"/>
+        </w:rPr>
+      </w:pPr>
+      <w:r>
+        <w:rPr>
+          <w:sz w:val="24"/>
+        </w:rPr>
+        <w:t>Overlapping bar plots</w:t>
+      </w:r>
+    </w:p>
+    <w:p>
+      <w:pPr>
+        <w:pStyle w:val="ListParagraph"/>
+        <w:spacing w:after="0"/>
+        <w:ind w:left="2160"/>
+        <w:rPr>
+          <w:sz w:val="24"/>
+        </w:rPr>
+      </w:pPr>
+      <w:proofErr w:type="spellStart"/>
+      <w:r>
+        <w:rPr>
+          <w:sz w:val="24"/>
+        </w:rPr>
+        <w:t>posn_d</w:t>
+      </w:r>
+      <w:proofErr w:type="spellEnd"/>
+      <w:r>
+        <w:rPr>
+          <w:sz w:val="24"/>
+        </w:rPr>
+        <w:t xml:space="preserve"> &lt;- </w:t>
+      </w:r>
+      <w:proofErr w:type="spellStart"/>
+      <w:r>
+        <w:rPr>
+          <w:b/>
+          <w:sz w:val="24"/>
+        </w:rPr>
+        <w:t>position_</w:t>
+      </w:r>
+      <w:proofErr w:type="gramStart"/>
+      <w:r>
+        <w:rPr>
+          <w:b/>
+          <w:sz w:val="24"/>
+        </w:rPr>
+        <w:t>dodge</w:t>
+      </w:r>
+      <w:proofErr w:type="spellEnd"/>
+      <w:r>
+        <w:rPr>
+          <w:sz w:val="24"/>
+        </w:rPr>
+        <w:t>(</w:t>
+      </w:r>
+      <w:proofErr w:type="gramEnd"/>
+      <w:r>
+        <w:rPr>
+          <w:b/>
+          <w:sz w:val="24"/>
+        </w:rPr>
+        <w:t>width</w:t>
+      </w:r>
+      <w:r>
+        <w:rPr>
+          <w:sz w:val="24"/>
+        </w:rPr>
+        <w:t>=0.2)</w:t>
+      </w:r>
+    </w:p>
+    <w:p>
+      <w:pPr>
+        <w:pStyle w:val="ListParagraph"/>
+        <w:spacing w:after="0"/>
+        <w:ind w:left="2160"/>
+        <w:rPr>
+          <w:sz w:val="24"/>
+        </w:rPr>
+      </w:pPr>
+      <w:proofErr w:type="spellStart"/>
+      <w:proofErr w:type="gramStart"/>
+      <w:r>
+        <w:rPr>
+          <w:sz w:val="24"/>
+        </w:rPr>
+        <w:t>ggplot</w:t>
+      </w:r>
+      <w:proofErr w:type="spellEnd"/>
+      <w:r>
+        <w:rPr>
+          <w:sz w:val="24"/>
+        </w:rPr>
+        <w:t>(</w:t>
+      </w:r>
+      <w:proofErr w:type="spellStart"/>
+      <w:proofErr w:type="gramEnd"/>
+      <w:r>
+        <w:rPr>
+          <w:sz w:val="24"/>
+        </w:rPr>
+        <w:t>mtcars</w:t>
+      </w:r>
+      <w:proofErr w:type="spellEnd"/>
+      <w:r>
+        <w:rPr>
+          <w:sz w:val="24"/>
+        </w:rPr>
+        <w:t xml:space="preserve">, </w:t>
+      </w:r>
+      <w:proofErr w:type="spellStart"/>
+      <w:r>
+        <w:rPr>
+          <w:sz w:val="24"/>
+        </w:rPr>
+        <w:t>aes</w:t>
+      </w:r>
+      <w:proofErr w:type="spellEnd"/>
+      <w:r>
+        <w:rPr>
+          <w:sz w:val="24"/>
+        </w:rPr>
+        <w:t xml:space="preserve">(x = </w:t>
+      </w:r>
+      <w:proofErr w:type="spellStart"/>
+      <w:r>
+        <w:rPr>
+          <w:sz w:val="24"/>
+        </w:rPr>
+        <w:t>cyl</w:t>
+      </w:r>
+      <w:proofErr w:type="spellEnd"/>
+      <w:r>
+        <w:rPr>
+          <w:sz w:val="24"/>
+        </w:rPr>
+        <w:t>, fill = am)) +</w:t>
+      </w:r>
+      <w:r>
+        <w:rPr>
+          <w:sz w:val="24"/>
+        </w:rPr>
+        <w:t xml:space="preserve"> </w:t>
+      </w:r>
+      <w:proofErr w:type="spellStart"/>
+      <w:r>
+        <w:rPr>
+          <w:sz w:val="24"/>
+        </w:rPr>
+        <w:t>geom_bar</w:t>
+      </w:r>
+      <w:proofErr w:type="spellEnd"/>
+      <w:r>
+        <w:rPr>
+          <w:sz w:val="24"/>
+        </w:rPr>
+        <w:t>(position=</w:t>
+      </w:r>
+      <w:proofErr w:type="spellStart"/>
+      <w:r>
+        <w:rPr>
+          <w:sz w:val="24"/>
+        </w:rPr>
+        <w:t>posn_d</w:t>
+      </w:r>
+      <w:proofErr w:type="spellEnd"/>
+      <w:r>
+        <w:rPr>
+          <w:sz w:val="24"/>
+        </w:rPr>
+        <w:t>)</w:t>
+      </w:r>
+    </w:p>
+    <w:p>
+      <w:pPr>
+        <w:spacing w:after="0"/>
+        <w:rPr>
+          <w:sz w:val="24"/>
+        </w:rPr>
+      </w:pPr>
+    </w:p>
+    <w:p>
+      <w:pPr>
+        <w:pStyle w:val="ListParagraph"/>
+        <w:numPr>
+          <w:ilvl w:val="0"/>
+          <w:numId w:val="3"/>
+        </w:numPr>
+        <w:spacing w:after="0"/>
+        <w:rPr>
+          <w:b/>
+          <w:sz w:val="24"/>
+        </w:rPr>
+      </w:pPr>
+      <w:r>
+        <w:rPr>
+          <w:b/>
+          <w:sz w:val="24"/>
+        </w:rPr>
+        <w:t>Line Plots</w:t>
+      </w:r>
+      <w:r>
+        <w:rPr>
+          <w:b/>
+          <w:sz w:val="24"/>
+        </w:rPr>
+        <w:t xml:space="preserve">: </w:t>
+      </w:r>
+      <w:proofErr w:type="spellStart"/>
+      <w:r>
+        <w:rPr>
+          <w:sz w:val="24"/>
+        </w:rPr>
+        <w:t>geom_line</w:t>
+      </w:r>
+      <w:proofErr w:type="spellEnd"/>
+      <w:r>
+        <w:rPr>
+          <w:sz w:val="24"/>
+        </w:rPr>
+        <w:t>()</w:t>
+      </w:r>
+    </w:p>
+    <w:p>
+      <w:pPr>
+        <w:pStyle w:val="ListParagraph"/>
+        <w:numPr>
+          <w:ilvl w:val="1"/>
+          <w:numId w:val="3"/>
+        </w:numPr>
+        <w:spacing w:after="0"/>
+        <w:rPr>
+          <w:b/>
+          <w:sz w:val="24"/>
+        </w:rPr>
+      </w:pPr>
+      <w:r>
+        <w:rPr>
+          <w:sz w:val="24"/>
+        </w:rPr>
+        <w:t>Plotting different categories</w:t>
+      </w:r>
+    </w:p>
+    <w:p>
+      <w:pPr>
+        <w:spacing w:after="0"/>
+        <w:ind w:left="2160"/>
+        <w:rPr>
+          <w:sz w:val="24"/>
+        </w:rPr>
+      </w:pPr>
+      <w:proofErr w:type="spellStart"/>
+      <w:proofErr w:type="gramStart"/>
+      <w:r>
+        <w:rPr>
+          <w:sz w:val="24"/>
+        </w:rPr>
+        <w:t>ggplot</w:t>
+      </w:r>
+      <w:proofErr w:type="spellEnd"/>
+      <w:r>
+        <w:rPr>
+          <w:sz w:val="24"/>
+        </w:rPr>
+        <w:t>(</w:t>
+      </w:r>
+      <w:proofErr w:type="spellStart"/>
+      <w:proofErr w:type="gramEnd"/>
+      <w:r>
+        <w:rPr>
+          <w:sz w:val="24"/>
+        </w:rPr>
+        <w:t>df</w:t>
+      </w:r>
+      <w:proofErr w:type="spellEnd"/>
+      <w:r>
+        <w:rPr>
+          <w:sz w:val="24"/>
+        </w:rPr>
+        <w:t xml:space="preserve">, </w:t>
+      </w:r>
+      <w:proofErr w:type="spellStart"/>
+      <w:r>
+        <w:rPr>
+          <w:sz w:val="24"/>
+        </w:rPr>
+        <w:t>aes</w:t>
+      </w:r>
+      <w:proofErr w:type="spellEnd"/>
+      <w:r>
+        <w:rPr>
+          <w:sz w:val="24"/>
+        </w:rPr>
+        <w:t xml:space="preserve">(x=Year, y=Capture, </w:t>
+      </w:r>
+      <w:proofErr w:type="spellStart"/>
+      <w:r>
+        <w:rPr>
+          <w:b/>
+          <w:sz w:val="24"/>
+        </w:rPr>
+        <w:t>linetype</w:t>
+      </w:r>
+      <w:proofErr w:type="spellEnd"/>
+      <w:r>
+        <w:rPr>
+          <w:sz w:val="24"/>
+        </w:rPr>
+        <w:t xml:space="preserve">=Species)) + </w:t>
+      </w:r>
+      <w:proofErr w:type="spellStart"/>
+      <w:r>
+        <w:rPr>
+          <w:sz w:val="24"/>
+        </w:rPr>
+        <w:t>geom_line</w:t>
+      </w:r>
+      <w:proofErr w:type="spellEnd"/>
+      <w:r>
+        <w:rPr>
+          <w:sz w:val="24"/>
+        </w:rPr>
+        <w:t>()</w:t>
+      </w:r>
+    </w:p>
+    <w:p>
+      <w:pPr>
+        <w:pStyle w:val="ListParagraph"/>
+        <w:numPr>
+          <w:ilvl w:val="1"/>
+          <w:numId w:val="3"/>
+        </w:numPr>
+        <w:spacing w:after="0"/>
+        <w:rPr>
+          <w:sz w:val="24"/>
+        </w:rPr>
+      </w:pPr>
+      <w:r>
+        <w:rPr>
+          <w:sz w:val="24"/>
+        </w:rPr>
+        <w:t>Proportional Trends</w:t>
+      </w:r>
+    </w:p>
+    <w:p>
+      <w:pPr>
+        <w:pStyle w:val="ListParagraph"/>
+        <w:spacing w:after="0"/>
+        <w:ind w:left="2160"/>
+        <w:rPr>
+          <w:sz w:val="24"/>
+        </w:rPr>
+      </w:pPr>
+      <w:proofErr w:type="spellStart"/>
+      <w:proofErr w:type="gramStart"/>
+      <w:r>
+        <w:rPr>
+          <w:sz w:val="24"/>
+        </w:rPr>
+        <w:t>ggplot</w:t>
+      </w:r>
+      <w:proofErr w:type="spellEnd"/>
+      <w:r>
+        <w:rPr>
+          <w:sz w:val="24"/>
+        </w:rPr>
+        <w:t>(</w:t>
+      </w:r>
+      <w:proofErr w:type="spellStart"/>
+      <w:proofErr w:type="gramEnd"/>
+      <w:r>
+        <w:rPr>
+          <w:sz w:val="24"/>
+        </w:rPr>
+        <w:t>df</w:t>
+      </w:r>
+      <w:proofErr w:type="spellEnd"/>
+      <w:r>
+        <w:rPr>
+          <w:sz w:val="24"/>
+        </w:rPr>
+        <w:t xml:space="preserve">, </w:t>
+      </w:r>
+      <w:proofErr w:type="spellStart"/>
+      <w:r>
+        <w:rPr>
+          <w:sz w:val="24"/>
+        </w:rPr>
+        <w:t>aes</w:t>
+      </w:r>
+      <w:proofErr w:type="spellEnd"/>
+      <w:r>
+        <w:rPr>
+          <w:sz w:val="24"/>
+        </w:rPr>
+        <w:t xml:space="preserve">(x=Year, y=Capture, </w:t>
+      </w:r>
+      <w:r>
+        <w:rPr>
+          <w:b/>
+          <w:sz w:val="24"/>
+        </w:rPr>
+        <w:t>fill</w:t>
+      </w:r>
+      <w:r>
+        <w:rPr>
+          <w:sz w:val="24"/>
+        </w:rPr>
+        <w:t xml:space="preserve">=Species)) + </w:t>
+      </w:r>
+      <w:proofErr w:type="spellStart"/>
+      <w:r>
+        <w:rPr>
+          <w:sz w:val="24"/>
+        </w:rPr>
+        <w:t>geom_</w:t>
+      </w:r>
+      <w:r>
+        <w:rPr>
+          <w:b/>
+          <w:sz w:val="24"/>
+        </w:rPr>
+        <w:t>area</w:t>
+      </w:r>
+      <w:proofErr w:type="spellEnd"/>
+      <w:r>
+        <w:rPr>
+          <w:sz w:val="24"/>
+        </w:rPr>
+        <w:t>(</w:t>
+      </w:r>
+      <w:r>
+        <w:rPr>
+          <w:sz w:val="24"/>
+        </w:rPr>
+        <w:t>position=”fill”</w:t>
+      </w:r>
+      <w:r>
+        <w:rPr>
+          <w:sz w:val="24"/>
+        </w:rPr>
+        <w:t>)</w:t>
+      </w:r>
+    </w:p>
+    <w:p>
+      <w:pPr>
+        <w:pStyle w:val="ListParagraph"/>
+        <w:numPr>
+          <w:ilvl w:val="1"/>
+          <w:numId w:val="3"/>
+        </w:numPr>
+        <w:spacing w:after="0"/>
+        <w:rPr>
+          <w:sz w:val="24"/>
+        </w:rPr>
+      </w:pPr>
+      <w:proofErr w:type="spellStart"/>
+      <w:r>
+        <w:rPr>
+          <w:sz w:val="24"/>
+        </w:rPr>
+        <w:t>ggplot</w:t>
+      </w:r>
+      <w:proofErr w:type="spellEnd"/>
+      <w:r>
+        <w:rPr>
+          <w:sz w:val="24"/>
+        </w:rPr>
+        <w:t xml:space="preserve">(economics, </w:t>
+      </w:r>
+      <w:proofErr w:type="spellStart"/>
+      <w:r>
+        <w:rPr>
+          <w:sz w:val="24"/>
+        </w:rPr>
+        <w:t>aes</w:t>
+      </w:r>
+      <w:proofErr w:type="spellEnd"/>
+      <w:r>
+        <w:rPr>
+          <w:sz w:val="24"/>
+        </w:rPr>
+        <w:t>(x=date, y=</w:t>
+      </w:r>
+      <w:proofErr w:type="spellStart"/>
+      <w:r>
+        <w:rPr>
+          <w:sz w:val="24"/>
+        </w:rPr>
+        <w:t>unemploy</w:t>
+      </w:r>
+      <w:proofErr w:type="spellEnd"/>
+      <w:r>
+        <w:rPr>
+          <w:sz w:val="24"/>
+        </w:rPr>
+        <w:t>/pop)) +</w:t>
+      </w:r>
+      <w:r>
+        <w:rPr>
+          <w:sz w:val="24"/>
+        </w:rPr>
+        <w:t xml:space="preserve"> </w:t>
+      </w:r>
+      <w:proofErr w:type="spellStart"/>
+      <w:r>
+        <w:rPr>
+          <w:b/>
+          <w:sz w:val="24"/>
+        </w:rPr>
+        <w:t>geom_rect</w:t>
+      </w:r>
+      <w:proofErr w:type="spellEnd"/>
+      <w:r>
+        <w:rPr>
+          <w:sz w:val="24"/>
+        </w:rPr>
+        <w:t>(data=</w:t>
+      </w:r>
+      <w:r>
+        <w:rPr>
+          <w:sz w:val="24"/>
+        </w:rPr>
+        <w:t xml:space="preserve">recess, </w:t>
+      </w:r>
+      <w:proofErr w:type="spellStart"/>
+      <w:r>
+        <w:rPr>
+          <w:sz w:val="24"/>
+        </w:rPr>
+        <w:t>aes</w:t>
+      </w:r>
+      <w:proofErr w:type="spellEnd"/>
+      <w:r>
+        <w:rPr>
+          <w:sz w:val="24"/>
+        </w:rPr>
+        <w:t>(</w:t>
+      </w:r>
+      <w:proofErr w:type="spellStart"/>
+      <w:r>
+        <w:rPr>
+          <w:sz w:val="24"/>
+        </w:rPr>
+        <w:t>xmin</w:t>
+      </w:r>
+      <w:proofErr w:type="spellEnd"/>
+      <w:r>
+        <w:rPr>
+          <w:sz w:val="24"/>
+        </w:rPr>
+        <w:t xml:space="preserve">=begin, </w:t>
+      </w:r>
+      <w:proofErr w:type="spellStart"/>
+      <w:r>
+        <w:rPr>
+          <w:sz w:val="24"/>
+        </w:rPr>
+        <w:t>xmax</w:t>
+      </w:r>
+      <w:proofErr w:type="spellEnd"/>
+      <w:r>
+        <w:rPr>
+          <w:sz w:val="24"/>
+        </w:rPr>
+        <w:t xml:space="preserve">=end, </w:t>
+      </w:r>
+      <w:proofErr w:type="spellStart"/>
+      <w:r>
+        <w:rPr>
+          <w:sz w:val="24"/>
+        </w:rPr>
+        <w:t>ymin</w:t>
+      </w:r>
+      <w:proofErr w:type="spellEnd"/>
+      <w:r>
+        <w:rPr>
+          <w:sz w:val="24"/>
+        </w:rPr>
+        <w:t>=-</w:t>
+      </w:r>
+      <w:proofErr w:type="spellStart"/>
+      <w:r>
+        <w:rPr>
+          <w:sz w:val="24"/>
+        </w:rPr>
+        <w:t>Inf</w:t>
+      </w:r>
+      <w:proofErr w:type="spellEnd"/>
+      <w:r>
+        <w:rPr>
+          <w:sz w:val="24"/>
+        </w:rPr>
+        <w:t xml:space="preserve">, </w:t>
+      </w:r>
+      <w:proofErr w:type="spellStart"/>
+      <w:r>
+        <w:rPr>
+          <w:sz w:val="24"/>
+        </w:rPr>
+        <w:t>ymax</w:t>
+      </w:r>
+      <w:proofErr w:type="spellEnd"/>
+      <w:r>
+        <w:rPr>
+          <w:sz w:val="24"/>
+        </w:rPr>
+        <w:t>=</w:t>
+      </w:r>
+      <w:r>
+        <w:rPr>
+          <w:sz w:val="24"/>
+        </w:rPr>
+        <w:t>+</w:t>
+      </w:r>
+      <w:proofErr w:type="spellStart"/>
+      <w:r>
+        <w:rPr>
+          <w:sz w:val="24"/>
+        </w:rPr>
+        <w:t>Inf</w:t>
+      </w:r>
+      <w:proofErr w:type="spellEnd"/>
+      <w:r>
+        <w:rPr>
+          <w:sz w:val="24"/>
+        </w:rPr>
+        <w:t xml:space="preserve">), </w:t>
+      </w:r>
+      <w:proofErr w:type="spellStart"/>
+      <w:r>
+        <w:rPr>
+          <w:b/>
+          <w:sz w:val="24"/>
+        </w:rPr>
+        <w:t>inherit.aes</w:t>
+      </w:r>
+      <w:proofErr w:type="spellEnd"/>
+      <w:r>
+        <w:rPr>
+          <w:b/>
+          <w:sz w:val="24"/>
+        </w:rPr>
+        <w:t>=</w:t>
+      </w:r>
+      <w:r>
+        <w:rPr>
+          <w:b/>
+          <w:sz w:val="24"/>
+        </w:rPr>
+        <w:t>FALSE</w:t>
+      </w:r>
+      <w:r>
+        <w:rPr>
+          <w:sz w:val="24"/>
+        </w:rPr>
+        <w:t>, fill="red", alpha=</w:t>
+      </w:r>
+      <w:r>
+        <w:rPr>
+          <w:sz w:val="24"/>
+        </w:rPr>
+        <w:t xml:space="preserve">0.2) + </w:t>
+      </w:r>
+      <w:proofErr w:type="spellStart"/>
+      <w:r>
+        <w:rPr>
+          <w:sz w:val="24"/>
+        </w:rPr>
+        <w:t>geom_line</w:t>
+      </w:r>
+      <w:proofErr w:type="spellEnd"/>
+      <w:r>
+        <w:rPr>
+          <w:sz w:val="24"/>
+        </w:rPr>
+        <w:t>()</w:t>
+      </w:r>
+    </w:p>
+    <w:p>
+      <w:pPr>
+        <w:spacing w:after="0"/>
+        <w:rPr>
+          <w:b/>
+          <w:sz w:val="32"/>
+        </w:rPr>
+      </w:pPr>
+      <w:proofErr w:type="spellStart"/>
+      <w:proofErr w:type="gramStart"/>
+      <w:r>
+        <w:rPr>
+          <w:b/>
+          <w:sz w:val="32"/>
+        </w:rPr>
+        <w:lastRenderedPageBreak/>
+        <w:t>qplot</w:t>
+      </w:r>
+      <w:proofErr w:type="spellEnd"/>
+      <w:proofErr w:type="gramEnd"/>
+    </w:p>
+    <w:p>
+      <w:pPr>
+        <w:pStyle w:val="ListParagraph"/>
+        <w:numPr>
+          <w:ilvl w:val="0"/>
+          <w:numId w:val="3"/>
+        </w:numPr>
+        <w:spacing w:after="0"/>
+        <w:rPr>
+          <w:b/>
+          <w:sz w:val="24"/>
+        </w:rPr>
+      </w:pPr>
+      <w:r>
+        <w:rPr>
+          <w:sz w:val="24"/>
+        </w:rPr>
+        <w:t>Quick and dirty way for plotting, not very flexible, doesn’t follow grammar of graphics</w:t>
+      </w:r>
+    </w:p>
+    <w:p>
+      <w:pPr>
+        <w:pStyle w:val="ListParagraph"/>
+        <w:numPr>
+          <w:ilvl w:val="0"/>
+          <w:numId w:val="3"/>
+        </w:numPr>
+        <w:spacing w:after="0"/>
+        <w:rPr>
+          <w:sz w:val="24"/>
+        </w:rPr>
+      </w:pPr>
+      <w:proofErr w:type="spellStart"/>
+      <w:r>
+        <w:rPr>
+          <w:sz w:val="24"/>
+        </w:rPr>
+        <w:t>qqplot</w:t>
+      </w:r>
+      <w:proofErr w:type="spellEnd"/>
+      <w:r>
+        <w:rPr>
+          <w:sz w:val="24"/>
+        </w:rPr>
+        <w:t>(</w:t>
+      </w:r>
+      <w:r>
+        <w:rPr>
+          <w:sz w:val="24"/>
+        </w:rPr>
+        <w:t xml:space="preserve"> </w:t>
+      </w:r>
+      <w:r>
+        <w:rPr>
+          <w:sz w:val="24"/>
+        </w:rPr>
+        <w:t>x,</w:t>
+      </w:r>
+      <w:r>
+        <w:rPr>
+          <w:sz w:val="24"/>
+        </w:rPr>
+        <w:t xml:space="preserve"> </w:t>
+      </w:r>
+      <w:r>
+        <w:rPr>
+          <w:sz w:val="24"/>
+        </w:rPr>
+        <w:t>y, data, shape/size/col</w:t>
+      </w:r>
+      <w:r>
+        <w:rPr>
+          <w:sz w:val="24"/>
+        </w:rPr>
+        <w:t xml:space="preserve">, </w:t>
+      </w:r>
+      <w:proofErr w:type="spellStart"/>
+      <w:r>
+        <w:rPr>
+          <w:sz w:val="24"/>
+        </w:rPr>
+        <w:t>postion</w:t>
+      </w:r>
+      <w:proofErr w:type="spellEnd"/>
+      <w:r>
+        <w:rPr>
+          <w:sz w:val="24"/>
+        </w:rPr>
+        <w:t>, jitter, alpha=I(</w:t>
+      </w:r>
+      <w:r>
+        <w:rPr>
+          <w:sz w:val="24"/>
+        </w:rPr>
+        <w:t>value</w:t>
+      </w:r>
+      <w:r>
+        <w:rPr>
+          <w:sz w:val="24"/>
+        </w:rPr>
+        <w:t>)</w:t>
+      </w:r>
+      <w:r>
+        <w:rPr>
+          <w:sz w:val="24"/>
+        </w:rPr>
+        <w:t xml:space="preserve"> </w:t>
+      </w:r>
+      <w:r>
+        <w:rPr>
+          <w:sz w:val="24"/>
+        </w:rPr>
+        <w:t>)</w:t>
+      </w:r>
+    </w:p>
+    <w:p>
+      <w:pPr>
+        <w:spacing w:after="0"/>
+        <w:rPr>
+          <w:sz w:val="24"/>
+        </w:rPr>
+      </w:pPr>
+    </w:p>
+    <w:p>
+      <w:pPr>
+        <w:spacing w:after="0"/>
+        <w:rPr>
+          <w:b/>
+          <w:sz w:val="32"/>
+        </w:rPr>
+      </w:pPr>
+    </w:p>
+    <w:p>
+      <w:pPr>
+        <w:spacing w:after="0"/>
+        <w:rPr>
+          <w:b/>
+          <w:sz w:val="32"/>
+        </w:rPr>
+      </w:pPr>
+      <w:bookmarkStart w:id="0" w:name="_GoBack"/>
+      <w:r>
+        <w:rPr>
+          <w:b/>
+          <w:sz w:val="28"/>
+        </w:rPr>
+        <w:t>Wrap-Up</w:t>
+      </w:r>
+      <w:bookmarkEnd w:id="0"/>
+      <w:r>
+        <w:rPr>
+          <w:b/>
+          <w:sz w:val="32"/>
+        </w:rPr>
+        <w:t xml:space="preserve"> </w:t>
+      </w:r>
+    </w:p>
+    <w:p>
+      <w:pPr>
+        <w:spacing w:after="0"/>
+        <w:jc w:val="center"/>
+        <w:rPr>
+          <w:sz w:val="24"/>
+        </w:rPr>
+      </w:pPr>
+      <w:r>
+        <w:rPr>
+          <w:noProof/>
+        </w:rPr>
+        <w:drawing>
+          <wp:inline distT="0" distB="0" distL="0" distR="0" wp14:anchorId="03D65A50" wp14:editId="5551D983">
+            <wp:extent cx="4191000" cy="1500368"/>
+            <wp:effectExtent l="0" t="0" r="0" b="5080"/>
+            <wp:docPr id="8" name="Picture 8"/>
+            <wp:cNvGraphicFramePr>
+              <a:graphicFrameLocks xmlns:a="http://schemas.openxmlformats.org/drawingml/2006/main" noChangeAspect="1"/>
+            </wp:cNvGraphicFramePr>
+            <a:graphic xmlns:a="http://schemas.openxmlformats.org/drawingml/2006/main">
+              <a:graphicData uri="http://schemas.openxmlformats.org/drawingml/2006/picture">
+                <pic:pic xmlns:pic="http://schemas.openxmlformats.org/drawingml/2006/picture">
+                  <pic:nvPicPr>
+                    <pic:cNvPr id="1" name=""/>
+                    <pic:cNvPicPr/>
+                  </pic:nvPicPr>
+                  <pic:blipFill>
+                    <a:blip r:embed="rId16"/>
+                    <a:stretch>
+                      <a:fillRect/>
+                    </a:stretch>
+                  </pic:blipFill>
+                  <pic:spPr>
+                    <a:xfrm>
+                      <a:off x="0" y="0"/>
+                      <a:ext cx="4200660" cy="1503826"/>
+                    </a:xfrm>
+                    <a:prstGeom prst="rect">
+                      <a:avLst/>
+                    </a:prstGeom>
+                  </pic:spPr>
+                </pic:pic>
+              </a:graphicData>
+            </a:graphic>
+          </wp:inline>
+        </w:drawing>
+      </w:r>
+    </w:p>
     <w:sectPr>
       <w:pgSz w:w="12240" w:h="15840"/>
       <w:pgMar w:top="101" w:right="187" w:bottom="720" w:left="187" w:header="720" w:footer="720" w:gutter="0"/>
@@ -1633,9 +4244,9 @@
 <file path=word/numbering.xml><?xml version="1.0" encoding="utf-8"?>
 <w:numbering xmlns:wpc="http://schemas.microsoft.com/office/word/2010/wordprocessingCanvas" xmlns:mc="http://schemas.openxmlformats.org/markup-compatibility/2006" xmlns:o="urn:schemas-microsoft-com:office:office" xmlns:r="http://schemas.openxmlformats.org/officeDocument/2006/relationships" xmlns:m="http://schemas.openxmlformats.org/officeDocument/2006/math" xmlns:v="urn:schemas-microsoft-com:vml" xmlns:wp14="http://schemas.microsoft.com/office/word/2010/wordprocessingDrawing" xmlns:wp="http://schemas.openxmlformats.org/drawingml/2006/wordprocessingDrawing" xmlns:w10="urn:schemas-microsoft-com:office:word" xmlns:w="http://schemas.openxmlformats.org/wordprocessingml/2006/main" xmlns:w14="http://schemas.microsoft.com/office/word/2010/wordml" xmlns:w15="http://schemas.microsoft.com/office/word/2012/wordml" xmlns:wpg="http://schemas.microsoft.com/office/word/2010/wordprocessingGroup" xmlns:wpi="http://schemas.microsoft.com/office/word/2010/wordprocessingInk" xmlns:wne="http://schemas.microsoft.com/office/word/2006/wordml" xmlns:wps="http://schemas.microsoft.com/office/word/2010/wordprocessingShape" mc:Ignorable="w14 w15 wp14">
   <w:abstractNum w:abstractNumId="0" w15:restartNumberingAfterBreak="0">
-    <w:nsid w:val="39F05DBF"/>
+    <w:nsid w:val="15C13213"/>
     <w:multiLevelType w:val="hybridMultilevel"/>
-    <w:tmpl w:val="6492A076"/>
+    <w:tmpl w:val="F4B69520"/>
     <w:lvl w:ilvl="0" w:tplc="04090001">
       <w:start w:val="1"/>
       <w:numFmt w:val="bullet"/>
@@ -1746,6 +4357,119 @@
     </w:lvl>
   </w:abstractNum>
   <w:abstractNum w:abstractNumId="1" w15:restartNumberingAfterBreak="0">
+    <w:nsid w:val="39F05DBF"/>
+    <w:multiLevelType w:val="hybridMultilevel"/>
+    <w:tmpl w:val="6492A076"/>
+    <w:lvl w:ilvl="0" w:tplc="04090001">
+      <w:start w:val="1"/>
+      <w:numFmt w:val="bullet"/>
+      <w:lvlText w:val=""/>
+      <w:lvlJc w:val="left"/>
+      <w:pPr>
+        <w:ind w:left="720" w:hanging="360"/>
+      </w:pPr>
+      <w:rPr>
+        <w:rFonts w:ascii="Symbol" w:hAnsi="Symbol" w:hint="default"/>
+      </w:rPr>
+    </w:lvl>
+    <w:lvl w:ilvl="1" w:tplc="04090003">
+      <w:start w:val="1"/>
+      <w:numFmt w:val="bullet"/>
+      <w:lvlText w:val="o"/>
+      <w:lvlJc w:val="left"/>
+      <w:pPr>
+        <w:ind w:left="1440" w:hanging="360"/>
+      </w:pPr>
+      <w:rPr>
+        <w:rFonts w:ascii="Courier New" w:hAnsi="Courier New" w:cs="Courier New" w:hint="default"/>
+      </w:rPr>
+    </w:lvl>
+    <w:lvl w:ilvl="2" w:tplc="04090005">
+      <w:start w:val="1"/>
+      <w:numFmt w:val="bullet"/>
+      <w:lvlText w:val=""/>
+      <w:lvlJc w:val="left"/>
+      <w:pPr>
+        <w:ind w:left="2160" w:hanging="360"/>
+      </w:pPr>
+      <w:rPr>
+        <w:rFonts w:ascii="Wingdings" w:hAnsi="Wingdings" w:hint="default"/>
+      </w:rPr>
+    </w:lvl>
+    <w:lvl w:ilvl="3" w:tplc="04090001" w:tentative="1">
+      <w:start w:val="1"/>
+      <w:numFmt w:val="bullet"/>
+      <w:lvlText w:val=""/>
+      <w:lvlJc w:val="left"/>
+      <w:pPr>
+        <w:ind w:left="2880" w:hanging="360"/>
+      </w:pPr>
+      <w:rPr>
+        <w:rFonts w:ascii="Symbol" w:hAnsi="Symbol" w:hint="default"/>
+      </w:rPr>
+    </w:lvl>
+    <w:lvl w:ilvl="4" w:tplc="04090003" w:tentative="1">
+      <w:start w:val="1"/>
+      <w:numFmt w:val="bullet"/>
+      <w:lvlText w:val="o"/>
+      <w:lvlJc w:val="left"/>
+      <w:pPr>
+        <w:ind w:left="3600" w:hanging="360"/>
+      </w:pPr>
+      <w:rPr>
+        <w:rFonts w:ascii="Courier New" w:hAnsi="Courier New" w:cs="Courier New" w:hint="default"/>
+      </w:rPr>
+    </w:lvl>
+    <w:lvl w:ilvl="5" w:tplc="04090005" w:tentative="1">
+      <w:start w:val="1"/>
+      <w:numFmt w:val="bullet"/>
+      <w:lvlText w:val=""/>
+      <w:lvlJc w:val="left"/>
+      <w:pPr>
+        <w:ind w:left="4320" w:hanging="360"/>
+      </w:pPr>
+      <w:rPr>
+        <w:rFonts w:ascii="Wingdings" w:hAnsi="Wingdings" w:hint="default"/>
+      </w:rPr>
+    </w:lvl>
+    <w:lvl w:ilvl="6" w:tplc="04090001" w:tentative="1">
+      <w:start w:val="1"/>
+      <w:numFmt w:val="bullet"/>
+      <w:lvlText w:val=""/>
+      <w:lvlJc w:val="left"/>
+      <w:pPr>
+        <w:ind w:left="5040" w:hanging="360"/>
+      </w:pPr>
+      <w:rPr>
+        <w:rFonts w:ascii="Symbol" w:hAnsi="Symbol" w:hint="default"/>
+      </w:rPr>
+    </w:lvl>
+    <w:lvl w:ilvl="7" w:tplc="04090003" w:tentative="1">
+      <w:start w:val="1"/>
+      <w:numFmt w:val="bullet"/>
+      <w:lvlText w:val="o"/>
+      <w:lvlJc w:val="left"/>
+      <w:pPr>
+        <w:ind w:left="5760" w:hanging="360"/>
+      </w:pPr>
+      <w:rPr>
+        <w:rFonts w:ascii="Courier New" w:hAnsi="Courier New" w:cs="Courier New" w:hint="default"/>
+      </w:rPr>
+    </w:lvl>
+    <w:lvl w:ilvl="8" w:tplc="04090005" w:tentative="1">
+      <w:start w:val="1"/>
+      <w:numFmt w:val="bullet"/>
+      <w:lvlText w:val=""/>
+      <w:lvlJc w:val="left"/>
+      <w:pPr>
+        <w:ind w:left="6480" w:hanging="360"/>
+      </w:pPr>
+      <w:rPr>
+        <w:rFonts w:ascii="Wingdings" w:hAnsi="Wingdings" w:hint="default"/>
+      </w:rPr>
+    </w:lvl>
+  </w:abstractNum>
+  <w:abstractNum w:abstractNumId="2" w15:restartNumberingAfterBreak="0">
     <w:nsid w:val="74D906B7"/>
     <w:multiLevelType w:val="hybridMultilevel"/>
     <w:tmpl w:val="983848D8"/>
@@ -1832,9 +4556,12 @@
     </w:lvl>
   </w:abstractNum>
   <w:num w:numId="1">
+    <w:abstractNumId w:val="2"/>
+  </w:num>
+  <w:num w:numId="2">
     <w:abstractNumId w:val="1"/>
   </w:num>
-  <w:num w:numId="2">
+  <w:num w:numId="3">
     <w:abstractNumId w:val="0"/>
   </w:num>
 </w:numbering>

</xml_diff>